<commit_message>
Pasted vegetation transition info from original DFTO Latex document. Fixed citations for that section. Have not reread descriptions in detail. Values for succession transitions etc are copied from MHW exactly (same BPS).
</commit_message>
<xml_diff>
--- a/_DFTO/Doug Fir Tanoak Draft Description 052213.docx
+++ b/_DFTO/Doug Fir Tanoak Draft Description 052213.docx
@@ -3407,34 +3407,1797 @@
     <w:p>
       <w:pPr>
         <w:rPr>
+          <w:rFonts w:cs="Times"/>
+          <w:lang w:eastAsia="ja-JP"/>
+        </w:rPr>
+      </w:pPr>
+      <w:r>
+        <w:rPr>
+          <w:b/>
+        </w:rPr>
+        <w:t>Description</w:t>
+      </w:r>
+      <w:r>
+        <w:tab/>
+      </w:r>
+      <w:r>
+        <w:rPr>
+          <w:rFonts w:cs="Times"/>
+          <w:lang w:eastAsia="ja-JP"/>
+        </w:rPr>
+        <w:t>Grasses,</w:t>
+      </w:r>
+      <w:r>
+        <w:rPr>
+          <w:rFonts w:cs="Times"/>
+          <w:lang w:eastAsia="ja-JP"/>
+        </w:rPr>
+        <w:t xml:space="preserve"> </w:t>
+      </w:r>
+      <w:r>
+        <w:rPr>
+          <w:rFonts w:cs="Times"/>
+          <w:lang w:eastAsia="ja-JP"/>
+        </w:rPr>
+        <w:t>Abundant grasses, forbs, low shrubs, and sparse to moderate cov</w:t>
+      </w:r>
+      <w:r>
+        <w:rPr>
+          <w:rFonts w:cs="Times"/>
+          <w:lang w:eastAsia="ja-JP"/>
+        </w:rPr>
+        <w:t xml:space="preserve">er of trees (primarily </w:t>
+      </w:r>
+      <w:r>
+        <w:rPr>
+          <w:rFonts w:cs="Times"/>
+          <w:i/>
+          <w:lang w:eastAsia="ja-JP"/>
+        </w:rPr>
+        <w:t>P</w:t>
+      </w:r>
+      <w:r>
+        <w:rPr>
+          <w:rFonts w:cs="Times"/>
+          <w:i/>
+          <w:lang w:eastAsia="ja-JP"/>
+        </w:rPr>
+        <w:t>.</w:t>
+      </w:r>
+      <w:r>
+        <w:rPr>
+          <w:rFonts w:cs="Times"/>
+          <w:i/>
+          <w:lang w:eastAsia="ja-JP"/>
+        </w:rPr>
+        <w:t xml:space="preserve"> menziesii</w:t>
+      </w:r>
+      <w:r>
+        <w:rPr>
+          <w:rFonts w:cs="Times"/>
+          <w:lang w:eastAsia="ja-JP"/>
+        </w:rPr>
+        <w:t xml:space="preserve"> and </w:t>
+      </w:r>
+      <w:r>
+        <w:rPr>
+          <w:rFonts w:cs="Times"/>
+          <w:i/>
+          <w:lang w:eastAsia="ja-JP"/>
+        </w:rPr>
+        <w:t>L</w:t>
+      </w:r>
+      <w:r>
+        <w:rPr>
+          <w:rFonts w:cs="Times"/>
+          <w:i/>
+          <w:lang w:eastAsia="ja-JP"/>
+        </w:rPr>
+        <w:t>.</w:t>
+      </w:r>
+      <w:r>
+        <w:rPr>
+          <w:rFonts w:cs="Times"/>
+          <w:i/>
+          <w:lang w:eastAsia="ja-JP"/>
+        </w:rPr>
+        <w:t xml:space="preserve"> </w:t>
+      </w:r>
+      <w:proofErr w:type="spellStart"/>
+      <w:r>
+        <w:rPr>
+          <w:rFonts w:cs="Times"/>
+          <w:i/>
+          <w:lang w:eastAsia="ja-JP"/>
+        </w:rPr>
+        <w:t>densiflorus</w:t>
+      </w:r>
+      <w:proofErr w:type="spellEnd"/>
+      <w:r>
+        <w:rPr>
+          <w:rFonts w:cs="Times"/>
+          <w:lang w:eastAsia="ja-JP"/>
+        </w:rPr>
+        <w:t>) seedlings/saplings with an open canopy. This condition is characterized by the diversity of species establishing and reestablishing into an open area created by a stand-replacing d</w:t>
+      </w:r>
+      <w:r>
+        <w:rPr>
+          <w:rFonts w:cs="Times"/>
+          <w:lang w:eastAsia="ja-JP"/>
+        </w:rPr>
+        <w:t xml:space="preserve">isturbance. </w:t>
+      </w:r>
+    </w:p>
+    <w:p>
+      <w:pPr>
+        <w:ind w:firstLine="360"/>
+        <w:rPr>
+          <w:rFonts w:cs="Times"/>
+          <w:lang w:eastAsia="ja-JP"/>
+        </w:rPr>
+      </w:pPr>
+      <w:r>
+        <w:rPr>
+          <w:rFonts w:cs="Times"/>
+          <w:lang w:eastAsia="ja-JP"/>
+        </w:rPr>
+        <w:t xml:space="preserve">Seedling establishment of </w:t>
+      </w:r>
+      <w:r>
+        <w:rPr>
+          <w:rFonts w:cs="Times"/>
+          <w:i/>
+          <w:lang w:eastAsia="ja-JP"/>
+        </w:rPr>
+        <w:t>P. menziesii</w:t>
+      </w:r>
+      <w:r>
+        <w:rPr>
+          <w:rFonts w:cs="Times"/>
+          <w:lang w:eastAsia="ja-JP"/>
+        </w:rPr>
+        <w:t xml:space="preserve"> following fire is dependent on the spacing and number of surviving seed trees. Seedling establishment following large stand-destroying fires may be slow if seed trees are killed over extensive areas. Or, if there are numerous, well-spaced surviving seed trees within the burned area, a new cohort of </w:t>
+      </w:r>
+      <w:r>
+        <w:rPr>
+          <w:rFonts w:cs="Times"/>
+          <w:lang w:eastAsia="ja-JP"/>
+        </w:rPr>
+        <w:t>seedlings can quickly establish</w:t>
+      </w:r>
+      <w:r>
+        <w:rPr>
+          <w:rFonts w:cs="Times"/>
+          <w:lang w:eastAsia="ja-JP"/>
+        </w:rPr>
+        <w:t xml:space="preserve"> (</w:t>
+      </w:r>
+      <w:proofErr w:type="spellStart"/>
+      <w:r>
+        <w:t>Uchytil</w:t>
+      </w:r>
+      <w:proofErr w:type="spellEnd"/>
+      <w:r>
+        <w:t xml:space="preserve"> 1991</w:t>
+      </w:r>
+      <w:r>
+        <w:rPr>
+          <w:rFonts w:cs="Times"/>
+          <w:lang w:eastAsia="ja-JP"/>
+        </w:rPr>
+        <w:t>)</w:t>
+      </w:r>
+      <w:r>
+        <w:rPr>
+          <w:rFonts w:cs="Times"/>
+          <w:lang w:eastAsia="ja-JP"/>
+        </w:rPr>
+        <w:t>.</w:t>
+      </w:r>
+    </w:p>
+    <w:p>
+      <w:pPr>
+        <w:ind w:firstLine="360"/>
+        <w:rPr>
+          <w:rFonts w:cs="Times"/>
+          <w:lang w:eastAsia="ja-JP"/>
+        </w:rPr>
+      </w:pPr>
+      <w:r>
+        <w:rPr>
+          <w:rFonts w:cs="Times"/>
+          <w:lang w:eastAsia="ja-JP"/>
+        </w:rPr>
+        <w:t xml:space="preserve">Nearly all tan oak burls sprout after fire, and survivorship is high. </w:t>
+      </w:r>
+      <w:r>
+        <w:rPr>
+          <w:rFonts w:cs="Times"/>
+          <w:i/>
+          <w:lang w:eastAsia="ja-JP"/>
+        </w:rPr>
+        <w:t xml:space="preserve">Q. </w:t>
+      </w:r>
+      <w:proofErr w:type="spellStart"/>
+      <w:r>
+        <w:rPr>
+          <w:rFonts w:cs="Times"/>
+          <w:i/>
+          <w:lang w:eastAsia="ja-JP"/>
+        </w:rPr>
+        <w:t>chrysolepis</w:t>
+      </w:r>
+      <w:proofErr w:type="spellEnd"/>
+      <w:r>
+        <w:rPr>
+          <w:rFonts w:cs="Times"/>
+          <w:lang w:eastAsia="ja-JP"/>
+        </w:rPr>
+        <w:t xml:space="preserve">, if present, also sprouts readily, and shrubs such as </w:t>
+      </w:r>
+      <w:proofErr w:type="spellStart"/>
+      <w:r>
+        <w:rPr>
+          <w:rFonts w:cs="Times"/>
+          <w:i/>
+          <w:lang w:eastAsia="ja-JP"/>
+        </w:rPr>
+        <w:t>Mahonia</w:t>
+      </w:r>
+      <w:proofErr w:type="spellEnd"/>
+      <w:r>
+        <w:rPr>
+          <w:rFonts w:cs="Times"/>
+          <w:lang w:eastAsia="ja-JP"/>
+        </w:rPr>
+        <w:t xml:space="preserve">, </w:t>
+      </w:r>
+      <w:r>
+        <w:rPr>
+          <w:rFonts w:cs="Times"/>
+          <w:i/>
+          <w:lang w:eastAsia="ja-JP"/>
+        </w:rPr>
+        <w:t>Gaultheria</w:t>
+      </w:r>
+      <w:r>
+        <w:rPr>
+          <w:rFonts w:cs="Times"/>
+          <w:lang w:eastAsia="ja-JP"/>
+        </w:rPr>
+        <w:t xml:space="preserve">, and </w:t>
+      </w:r>
+      <w:r>
+        <w:rPr>
+          <w:rFonts w:cs="Times"/>
+          <w:i/>
+          <w:lang w:eastAsia="ja-JP"/>
+        </w:rPr>
+        <w:t>R</w:t>
+      </w:r>
+      <w:r>
+        <w:rPr>
+          <w:rFonts w:cs="Times"/>
+          <w:i/>
+          <w:lang w:eastAsia="ja-JP"/>
+        </w:rPr>
+        <w:t>hododendron</w:t>
+      </w:r>
+      <w:r>
+        <w:rPr>
+          <w:rFonts w:cs="Times"/>
+          <w:lang w:eastAsia="ja-JP"/>
+        </w:rPr>
+        <w:t xml:space="preserve"> may be significant. Shrub growth from seed banks, e.g. </w:t>
+      </w:r>
+      <w:proofErr w:type="spellStart"/>
+      <w:r>
+        <w:rPr>
+          <w:rFonts w:cs="Times"/>
+          <w:i/>
+          <w:lang w:eastAsia="ja-JP"/>
+        </w:rPr>
+        <w:t>Ceanothus</w:t>
+      </w:r>
+      <w:proofErr w:type="spellEnd"/>
+      <w:r>
+        <w:rPr>
+          <w:rFonts w:cs="Times"/>
+          <w:i/>
+          <w:lang w:eastAsia="ja-JP"/>
+        </w:rPr>
+        <w:t xml:space="preserve"> </w:t>
+      </w:r>
+      <w:proofErr w:type="spellStart"/>
+      <w:r>
+        <w:rPr>
+          <w:rFonts w:cs="Times"/>
+          <w:i/>
+          <w:lang w:eastAsia="ja-JP"/>
+        </w:rPr>
+        <w:t>integerrimus</w:t>
+      </w:r>
+      <w:proofErr w:type="spellEnd"/>
+      <w:r>
+        <w:rPr>
+          <w:rFonts w:cs="Times"/>
+          <w:lang w:eastAsia="ja-JP"/>
+        </w:rPr>
+        <w:t>, can also be high</w:t>
+      </w:r>
+      <w:r>
+        <w:rPr>
+          <w:rFonts w:cs="Times"/>
+          <w:lang w:eastAsia="ja-JP"/>
+        </w:rPr>
+        <w:t xml:space="preserve"> (</w:t>
+      </w:r>
+      <w:proofErr w:type="spellStart"/>
+      <w:r>
+        <w:rPr>
+          <w:rFonts w:cs="Times"/>
+          <w:lang w:eastAsia="ja-JP"/>
+        </w:rPr>
+        <w:t>LandFire</w:t>
+      </w:r>
+      <w:proofErr w:type="spellEnd"/>
+      <w:r>
+        <w:rPr>
+          <w:rFonts w:cs="Times"/>
+          <w:lang w:eastAsia="ja-JP"/>
+        </w:rPr>
+        <w:t xml:space="preserve"> 2007a</w:t>
+      </w:r>
+      <w:r>
+        <w:rPr>
+          <w:rFonts w:cs="Times"/>
+          <w:lang w:eastAsia="ja-JP"/>
+        </w:rPr>
+        <w:t>)</w:t>
+      </w:r>
+      <w:r>
+        <w:rPr>
+          <w:rFonts w:cs="Times"/>
+          <w:lang w:eastAsia="ja-JP"/>
+        </w:rPr>
+        <w:t>.</w:t>
+      </w:r>
+    </w:p>
+    <w:p>
+      <w:pPr>
+        <w:widowControl w:val="0"/>
+        <w:ind w:firstLine="360"/>
+        <w:rPr>
+          <w:rFonts w:cs="Times"/>
+          <w:lang w:eastAsia="ja-JP"/>
+        </w:rPr>
+      </w:pPr>
+      <w:r>
+        <w:rPr>
+          <w:rFonts w:cs="Times"/>
+          <w:lang w:eastAsia="ja-JP"/>
+        </w:rPr>
+        <w:t xml:space="preserve">On ultramafic sites, grasses like </w:t>
+      </w:r>
+      <w:proofErr w:type="spellStart"/>
+      <w:r>
+        <w:rPr>
+          <w:rFonts w:cs="Times"/>
+          <w:i/>
+          <w:lang w:eastAsia="ja-JP"/>
+        </w:rPr>
+        <w:t>Festuca</w:t>
+      </w:r>
+      <w:proofErr w:type="spellEnd"/>
+      <w:r>
+        <w:rPr>
+          <w:rFonts w:cs="Times"/>
+          <w:i/>
+          <w:lang w:eastAsia="ja-JP"/>
+        </w:rPr>
+        <w:t xml:space="preserve">, </w:t>
+      </w:r>
+      <w:proofErr w:type="spellStart"/>
+      <w:r>
+        <w:rPr>
+          <w:rFonts w:cs="Times"/>
+          <w:i/>
+          <w:lang w:eastAsia="ja-JP"/>
+        </w:rPr>
+        <w:t>Danthonia</w:t>
+      </w:r>
+      <w:proofErr w:type="spellEnd"/>
+      <w:r>
+        <w:rPr>
+          <w:rFonts w:cs="Times"/>
+          <w:lang w:eastAsia="ja-JP"/>
+        </w:rPr>
+        <w:t xml:space="preserve">, and </w:t>
+      </w:r>
+      <w:proofErr w:type="spellStart"/>
+      <w:r>
+        <w:rPr>
+          <w:rFonts w:cs="Times"/>
+          <w:i/>
+          <w:lang w:eastAsia="ja-JP"/>
+        </w:rPr>
+        <w:t>Acnatherum</w:t>
+      </w:r>
+      <w:proofErr w:type="spellEnd"/>
+      <w:r>
+        <w:rPr>
+          <w:rFonts w:cs="Times"/>
+          <w:i/>
+          <w:lang w:eastAsia="ja-JP"/>
+        </w:rPr>
+        <w:t>,</w:t>
+      </w:r>
+      <w:r>
+        <w:rPr>
+          <w:rFonts w:cs="Times"/>
+          <w:lang w:eastAsia="ja-JP"/>
+        </w:rPr>
+        <w:t xml:space="preserve"> or else chaparral shrubs establish alongside scattered </w:t>
+      </w:r>
+      <w:r>
+        <w:rPr>
+          <w:rFonts w:cs="Times"/>
+          <w:i/>
+          <w:lang w:eastAsia="ja-JP"/>
+        </w:rPr>
+        <w:t xml:space="preserve">P. </w:t>
+      </w:r>
+      <w:proofErr w:type="spellStart"/>
+      <w:r>
+        <w:rPr>
+          <w:rFonts w:cs="Times"/>
+          <w:i/>
+          <w:lang w:eastAsia="ja-JP"/>
+        </w:rPr>
+        <w:t>jeffrei</w:t>
+      </w:r>
+      <w:proofErr w:type="spellEnd"/>
+      <w:r>
+        <w:rPr>
+          <w:rFonts w:cs="Times"/>
+          <w:lang w:eastAsia="ja-JP"/>
+        </w:rPr>
+        <w:t xml:space="preserve"> </w:t>
+      </w:r>
+      <w:r>
+        <w:rPr>
+          <w:rFonts w:cs="Times"/>
+          <w:lang w:eastAsia="ja-JP"/>
+        </w:rPr>
+        <w:t>(</w:t>
+      </w:r>
+      <w:proofErr w:type="spellStart"/>
+      <w:r>
+        <w:rPr>
+          <w:rFonts w:cs="Times"/>
+          <w:lang w:eastAsia="ja-JP"/>
+        </w:rPr>
+        <w:t>LandFire</w:t>
+      </w:r>
+      <w:proofErr w:type="spellEnd"/>
+      <w:r>
+        <w:rPr>
+          <w:rFonts w:cs="Times"/>
+          <w:lang w:eastAsia="ja-JP"/>
+        </w:rPr>
+        <w:t xml:space="preserve"> 2007b)</w:t>
+      </w:r>
+      <w:r>
+        <w:rPr>
+          <w:rFonts w:cs="Times"/>
+          <w:lang w:eastAsia="ja-JP"/>
+        </w:rPr>
+        <w:t>.</w:t>
+      </w:r>
+    </w:p>
+    <w:p>
+      <w:pPr>
+        <w:rPr>
           <w:b/>
           <w:sz w:val="32"/>
         </w:rPr>
       </w:pPr>
+    </w:p>
+    <w:p>
+      <w:r>
+        <w:drawing>
+          <wp:anchor distT="0" distB="0" distL="114300" distR="114300" simplePos="0" relativeHeight="251659264" behindDoc="0" locked="0" layoutInCell="1" allowOverlap="1" wp14:anchorId="6333AA05" wp14:editId="500E6971">
+            <wp:simplePos x="0" y="0"/>
+            <wp:positionH relativeFrom="column">
+              <wp:posOffset>3007360</wp:posOffset>
+            </wp:positionH>
+            <wp:positionV relativeFrom="paragraph">
+              <wp:posOffset>46355</wp:posOffset>
+            </wp:positionV>
+            <wp:extent cx="2917825" cy="2286000"/>
+            <wp:effectExtent l="0" t="0" r="3175" b="0"/>
+            <wp:wrapSquare wrapText="bothSides"/>
+            <wp:docPr id="2" name="Picture 2"/>
+            <wp:cNvGraphicFramePr>
+              <a:graphicFrameLocks xmlns:a="http://schemas.openxmlformats.org/drawingml/2006/main" noChangeAspect="1"/>
+            </wp:cNvGraphicFramePr>
+            <a:graphic xmlns:a="http://schemas.openxmlformats.org/drawingml/2006/main">
+              <a:graphicData uri="http://schemas.openxmlformats.org/drawingml/2006/picture">
+                <pic:pic xmlns:pic="http://schemas.openxmlformats.org/drawingml/2006/picture">
+                  <pic:nvPicPr>
+                    <pic:cNvPr id="0" name="MHW_ED_0522.png"/>
+                    <pic:cNvPicPr/>
+                  </pic:nvPicPr>
+                  <pic:blipFill rotWithShape="1">
+                    <a:blip r:embed="rId7" cstate="print">
+                      <a:extLst>
+                        <a:ext uri="{28A0092B-C50C-407E-A947-70E740481C1C}">
+                          <a14:useLocalDpi xmlns:a14="http://schemas.microsoft.com/office/drawing/2010/main"/>
+                        </a:ext>
+                      </a:extLst>
+                    </a:blip>
+                    <a:srcRect l="4786" t="5015" r="6838" b="2664"/>
+                    <a:stretch/>
+                  </pic:blipFill>
+                  <pic:spPr bwMode="auto">
+                    <a:xfrm>
+                      <a:off x="0" y="0"/>
+                      <a:ext cx="2917825" cy="2286000"/>
+                    </a:xfrm>
+                    <a:prstGeom prst="rect">
+                      <a:avLst/>
+                    </a:prstGeom>
+                    <a:ln>
+                      <a:noFill/>
+                    </a:ln>
+                    <a:extLst>
+                      <a:ext uri="{53640926-AAD7-44d8-BBD7-CCE9431645EC}">
+                        <a14:shadowObscured xmlns:a14="http://schemas.microsoft.com/office/drawing/2010/main"/>
+                      </a:ext>
+                    </a:extLst>
+                  </pic:spPr>
+                </pic:pic>
+              </a:graphicData>
+            </a:graphic>
+            <wp14:sizeRelH relativeFrom="page">
+              <wp14:pctWidth>0</wp14:pctWidth>
+            </wp14:sizeRelH>
+            <wp14:sizeRelV relativeFrom="page">
+              <wp14:pctHeight>0</wp14:pctHeight>
+            </wp14:sizeRelV>
+          </wp:anchor>
+        </w:drawing>
+      </w:r>
       <w:r>
         <w:rPr>
           <w:b/>
         </w:rPr>
+        <w:t xml:space="preserve">Succession </w:t>
+      </w:r>
+      <w:commentRangeStart w:id="5"/>
+      <w:r>
+        <w:rPr>
+          <w:b/>
+        </w:rPr>
+        <w:t>Transition</w:t>
+      </w:r>
+      <w:r>
+        <w:rPr>
+          <w:rFonts w:ascii="Times" w:hAnsi="Times" w:cs="Times"/>
+          <w:sz w:val="26"/>
+          <w:szCs w:val="26"/>
+          <w:lang w:eastAsia="ja-JP"/>
+        </w:rPr>
+        <w:t xml:space="preserve"> </w:t>
+      </w:r>
+      <w:commentRangeEnd w:id="5"/>
+      <w:r>
+        <w:rPr>
+          <w:rStyle w:val="CommentReference"/>
+        </w:rPr>
+        <w:commentReference w:id="5"/>
+      </w:r>
+      <w:r>
+        <w:rPr>
+          <w:rFonts w:ascii="Times" w:hAnsi="Times" w:cs="Times"/>
+          <w:sz w:val="26"/>
+          <w:szCs w:val="26"/>
+          <w:lang w:eastAsia="ja-JP"/>
+        </w:rPr>
+        <w:tab/>
+      </w:r>
+      <w:r>
+        <w:t>In the absence of disturbance, this clas</w:t>
+      </w:r>
+      <w:r>
+        <w:t xml:space="preserve">s will begin transitioning to mid development after 20 years. The probability of succession per time step is 0.8. At 40 years, all </w:t>
+      </w:r>
+      <w:r>
+        <w:t>stands will have</w:t>
+      </w:r>
+      <w:r>
+        <w:t xml:space="preserve"> succeeded</w:t>
+      </w:r>
+      <w:r>
+        <w:t>.</w:t>
+      </w:r>
+    </w:p>
+    <w:p/>
+    <w:p>
+      <w:pPr>
+        <w:pStyle w:val="ListParagraph"/>
+      </w:pPr>
+      <w:r>
+        <w:rPr>
+          <w:b/>
+        </w:rPr>
+        <w:t>Ultramafic</w:t>
+      </w:r>
+      <w:r>
+        <w:rPr>
+          <w:b/>
+        </w:rPr>
+        <w:t xml:space="preserve"> </w:t>
+      </w:r>
+      <w:r>
+        <w:rPr>
+          <w:b/>
+        </w:rPr>
+        <w:t>Modifier</w:t>
+      </w:r>
+      <w:r>
+        <w:tab/>
+        <w:t xml:space="preserve"> </w:t>
+      </w:r>
+      <w:r>
+        <w:t>Succession</w:t>
+      </w:r>
+      <w:r>
+        <w:t xml:space="preserve"> may be delayed. Thus, in the absence of disturbance, this class</w:t>
+      </w:r>
+      <w:r>
+        <w:t xml:space="preserve"> will begin transitioning to MD</w:t>
+      </w:r>
+      <w:r>
+        <w:t xml:space="preserve"> after </w:t>
+      </w:r>
+      <w:r>
+        <w:t>3</w:t>
+      </w:r>
+      <w:r>
+        <w:t xml:space="preserve">0 years and may be delayed in the ED stage for as long as </w:t>
+      </w:r>
+      <w:r>
+        <w:t>80</w:t>
+      </w:r>
+      <w:r>
+        <w:t xml:space="preserve"> years. </w:t>
+      </w:r>
+      <w:r>
+        <w:t>A stand in this condition has a probability of 0.4 that it will succeed.</w:t>
+      </w:r>
+      <w:r>
+        <w:t xml:space="preserve"> </w:t>
+      </w:r>
+    </w:p>
+    <w:p>
+      <w:pPr>
+        <w:rPr>
+          <w:b/>
+          <w:lang w:eastAsia="ja-JP"/>
+        </w:rPr>
+      </w:pPr>
+    </w:p>
+    <w:p>
+      <w:pPr>
+        <w:pBdr>
+          <w:bottom w:val="single" w:sz="4" w:space="1" w:color="auto"/>
+        </w:pBdr>
+        <w:rPr>
+          <w:lang w:eastAsia="ja-JP"/>
+        </w:rPr>
+      </w:pPr>
+      <w:r>
+        <w:rPr>
+          <w:b/>
+          <w:lang w:eastAsia="ja-JP"/>
+        </w:rPr>
+        <w:t>Wildfire Transition</w:t>
+      </w:r>
+      <w:r>
+        <w:rPr>
+          <w:lang w:eastAsia="ja-JP"/>
+        </w:rPr>
+        <w:t xml:space="preserve"> </w:t>
+      </w:r>
+      <w:r>
+        <w:rPr>
+          <w:lang w:eastAsia="ja-JP"/>
+        </w:rPr>
+        <w:tab/>
+      </w:r>
+      <w:r>
+        <w:rPr>
+          <w:lang w:eastAsia="ja-JP"/>
+        </w:rPr>
+        <w:t>High mortality wildfire (100% of fires) recycles the</w:t>
+      </w:r>
+      <w:r>
+        <w:rPr>
+          <w:lang w:eastAsia="ja-JP"/>
+        </w:rPr>
+        <w:t xml:space="preserve"> patch through the Early Devel</w:t>
+      </w:r>
+      <w:r>
+        <w:rPr>
+          <w:lang w:eastAsia="ja-JP"/>
+        </w:rPr>
+        <w:t>opment stage. Low mortality</w:t>
+      </w:r>
+      <w:r>
+        <w:rPr>
+          <w:lang w:eastAsia="ja-JP"/>
+        </w:rPr>
+        <w:t xml:space="preserve"> </w:t>
+      </w:r>
+      <w:r>
+        <w:rPr>
+          <w:lang w:eastAsia="ja-JP"/>
+        </w:rPr>
+        <w:t>wildfire is not modeled for this stage.</w:t>
+      </w:r>
+    </w:p>
+    <w:p>
+      <w:pPr>
+        <w:pBdr>
+          <w:bottom w:val="single" w:sz="4" w:space="1" w:color="auto"/>
+        </w:pBdr>
+        <w:rPr>
+          <w:lang w:eastAsia="ja-JP"/>
+        </w:rPr>
+      </w:pPr>
+    </w:p>
+    <w:p>
+      <w:pPr>
+        <w:rPr>
+          <w:b/>
+          <w:sz w:val="28"/>
+        </w:rPr>
+      </w:pPr>
+    </w:p>
+    <w:p>
+      <w:pPr>
+        <w:rPr>
+          <w:b/>
+        </w:rPr>
+      </w:pPr>
+      <w:r>
+        <w:rPr>
+          <w:b/>
+          <w:sz w:val="28"/>
+        </w:rPr>
+        <w:t>Mid Development (MD</w:t>
+      </w:r>
+      <w:r>
+        <w:rPr>
+          <w:b/>
+          <w:sz w:val="28"/>
+        </w:rPr>
+        <w:t>)</w:t>
+      </w:r>
+    </w:p>
+    <w:p>
+      <w:pPr>
+        <w:rPr>
+          <w:b/>
+        </w:rPr>
+      </w:pPr>
+    </w:p>
+    <w:p>
+      <w:r>
+        <w:rPr>
+          <w:b/>
+        </w:rPr>
         <w:t>Description</w:t>
       </w:r>
       <w:r>
+        <w:t xml:space="preserve"> </w:t>
+      </w:r>
+      <w:r>
         <w:tab/>
       </w:r>
       <w:r>
-        <w:rPr>
-          <w:rFonts w:cs="Times"/>
-          <w:lang w:eastAsia="ja-JP"/>
-        </w:rPr>
-        <w:t>Grasses,</w:t>
-      </w:r>
-      <w:bookmarkStart w:id="5" w:name="_GoBack"/>
-      <w:bookmarkEnd w:id="5"/>
+        <w:t xml:space="preserve">Sparse ground cover of grasses, forbs, and shrubs; moderate but most likely dense cover of trees </w:t>
+      </w:r>
+      <w:r>
+        <w:rPr>
+          <w:rFonts w:cs="Times"/>
+          <w:lang w:eastAsia="ja-JP"/>
+        </w:rPr>
+        <w:t xml:space="preserve">(primarily </w:t>
+      </w:r>
+      <w:r>
+        <w:rPr>
+          <w:rFonts w:cs="Times"/>
+          <w:i/>
+          <w:lang w:eastAsia="ja-JP"/>
+        </w:rPr>
+        <w:t>P</w:t>
+      </w:r>
+      <w:r>
+        <w:rPr>
+          <w:rFonts w:cs="Times"/>
+          <w:i/>
+          <w:lang w:eastAsia="ja-JP"/>
+        </w:rPr>
+        <w:t>.</w:t>
+      </w:r>
+      <w:r>
+        <w:rPr>
+          <w:rFonts w:cs="Times"/>
+          <w:i/>
+          <w:lang w:eastAsia="ja-JP"/>
+        </w:rPr>
+        <w:t xml:space="preserve"> menziesii</w:t>
+      </w:r>
+      <w:r>
+        <w:rPr>
+          <w:rFonts w:cs="Times"/>
+          <w:lang w:eastAsia="ja-JP"/>
+        </w:rPr>
+        <w:t xml:space="preserve"> and </w:t>
+      </w:r>
+      <w:r>
+        <w:rPr>
+          <w:rFonts w:cs="Times"/>
+          <w:i/>
+          <w:lang w:eastAsia="ja-JP"/>
+        </w:rPr>
+        <w:t>L</w:t>
+      </w:r>
+      <w:r>
+        <w:rPr>
+          <w:rFonts w:cs="Times"/>
+          <w:i/>
+          <w:lang w:eastAsia="ja-JP"/>
+        </w:rPr>
+        <w:t>.</w:t>
+      </w:r>
+      <w:r>
+        <w:rPr>
+          <w:rFonts w:cs="Times"/>
+          <w:i/>
+          <w:lang w:eastAsia="ja-JP"/>
+        </w:rPr>
+        <w:t xml:space="preserve"> </w:t>
+      </w:r>
+      <w:proofErr w:type="spellStart"/>
+      <w:r>
+        <w:rPr>
+          <w:rFonts w:cs="Times"/>
+          <w:i/>
+          <w:lang w:eastAsia="ja-JP"/>
+        </w:rPr>
+        <w:t>densiflorus</w:t>
+      </w:r>
+      <w:proofErr w:type="spellEnd"/>
+      <w:r>
+        <w:rPr>
+          <w:rFonts w:cs="Times"/>
+          <w:lang w:eastAsia="ja-JP"/>
+        </w:rPr>
+        <w:t>)</w:t>
+      </w:r>
+      <w:r>
+        <w:rPr>
+          <w:rFonts w:cs="Times"/>
+          <w:lang w:eastAsia="ja-JP"/>
+        </w:rPr>
+        <w:t xml:space="preserve">. </w:t>
+      </w:r>
+      <w:r>
+        <w:t xml:space="preserve">Other </w:t>
+      </w:r>
+      <w:proofErr w:type="spellStart"/>
+      <w:r>
+        <w:rPr>
+          <w:i/>
+        </w:rPr>
+        <w:t>Quercus</w:t>
+      </w:r>
+      <w:proofErr w:type="spellEnd"/>
+      <w:r>
+        <w:t xml:space="preserve"> and </w:t>
+      </w:r>
+      <w:proofErr w:type="spellStart"/>
+      <w:r>
+        <w:rPr>
+          <w:i/>
+        </w:rPr>
+        <w:t>Arctostaphylos</w:t>
+      </w:r>
+      <w:proofErr w:type="spellEnd"/>
+      <w:r>
+        <w:t xml:space="preserve"> species may also be present. </w:t>
+      </w:r>
+      <w:r>
+        <w:t xml:space="preserve">In this stage, hardwoods are dominant (40-100% canopy cover), but </w:t>
+      </w:r>
+      <w:r>
+        <w:rPr>
+          <w:rFonts w:cs="Times"/>
+          <w:i/>
+          <w:lang w:eastAsia="ja-JP"/>
+        </w:rPr>
+        <w:t>P</w:t>
+      </w:r>
+      <w:r>
+        <w:rPr>
+          <w:rFonts w:cs="Times"/>
+          <w:i/>
+          <w:lang w:eastAsia="ja-JP"/>
+        </w:rPr>
+        <w:t>.</w:t>
+      </w:r>
+      <w:r>
+        <w:rPr>
+          <w:rFonts w:cs="Times"/>
+          <w:i/>
+          <w:lang w:eastAsia="ja-JP"/>
+        </w:rPr>
+        <w:t xml:space="preserve"> menziesii</w:t>
+      </w:r>
+      <w:r>
+        <w:rPr>
+          <w:rFonts w:cs="Times"/>
+          <w:lang w:eastAsia="ja-JP"/>
+        </w:rPr>
+        <w:t xml:space="preserve"> </w:t>
+      </w:r>
+      <w:r>
+        <w:t xml:space="preserve">and possibly other conifers are established or establishing under </w:t>
+      </w:r>
+      <w:r>
+        <w:t xml:space="preserve">the predominantly </w:t>
+      </w:r>
+      <w:r>
+        <w:rPr>
+          <w:rFonts w:cs="Times"/>
+          <w:i/>
+          <w:lang w:eastAsia="ja-JP"/>
+        </w:rPr>
+        <w:t>L</w:t>
+      </w:r>
+      <w:r>
+        <w:rPr>
+          <w:rFonts w:cs="Times"/>
+          <w:i/>
+          <w:lang w:eastAsia="ja-JP"/>
+        </w:rPr>
+        <w:t>.</w:t>
+      </w:r>
+      <w:r>
+        <w:rPr>
+          <w:rFonts w:cs="Times"/>
+          <w:i/>
+          <w:lang w:eastAsia="ja-JP"/>
+        </w:rPr>
+        <w:t xml:space="preserve"> </w:t>
+      </w:r>
+      <w:proofErr w:type="spellStart"/>
+      <w:r>
+        <w:rPr>
+          <w:rFonts w:cs="Times"/>
+          <w:i/>
+          <w:lang w:eastAsia="ja-JP"/>
+        </w:rPr>
+        <w:t>densiflorus</w:t>
+      </w:r>
+      <w:proofErr w:type="spellEnd"/>
+      <w:r>
+        <w:t xml:space="preserve"> canopy</w:t>
+      </w:r>
+      <w:r>
+        <w:t xml:space="preserve"> (</w:t>
+      </w:r>
+      <w:proofErr w:type="spellStart"/>
+      <w:r>
+        <w:t>LandFire</w:t>
+      </w:r>
+      <w:proofErr w:type="spellEnd"/>
+      <w:r>
+        <w:t xml:space="preserve"> 2007a</w:t>
+      </w:r>
+      <w:r>
+        <w:t xml:space="preserve">, </w:t>
+      </w:r>
+      <w:r>
+        <w:t>McDonald 1988</w:t>
+      </w:r>
+      <w:r>
+        <w:t>)</w:t>
+      </w:r>
+      <w:r>
+        <w:t xml:space="preserve">. </w:t>
+      </w:r>
+      <w:r>
+        <w:t xml:space="preserve">Ultramafic sites are characterized by open </w:t>
+      </w:r>
+      <w:r>
+        <w:rPr>
+          <w:i/>
+        </w:rPr>
+        <w:t xml:space="preserve">P. </w:t>
+      </w:r>
+      <w:proofErr w:type="spellStart"/>
+      <w:r>
+        <w:rPr>
+          <w:i/>
+        </w:rPr>
+        <w:t>jeffreyi</w:t>
+      </w:r>
+      <w:proofErr w:type="spellEnd"/>
+      <w:r>
+        <w:t xml:space="preserve"> stands with an understory comprised of grasses, forbs, and shrubs </w:t>
+      </w:r>
+      <w:r>
+        <w:rPr>
+          <w:rFonts w:cs="Times"/>
+          <w:lang w:eastAsia="ja-JP"/>
+        </w:rPr>
+        <w:t>(</w:t>
+      </w:r>
+      <w:proofErr w:type="spellStart"/>
+      <w:r>
+        <w:rPr>
+          <w:rFonts w:cs="Times"/>
+          <w:lang w:eastAsia="ja-JP"/>
+        </w:rPr>
+        <w:t>LandFire</w:t>
+      </w:r>
+      <w:proofErr w:type="spellEnd"/>
+      <w:r>
+        <w:rPr>
+          <w:rFonts w:cs="Times"/>
+          <w:lang w:eastAsia="ja-JP"/>
+        </w:rPr>
+        <w:t xml:space="preserve"> 2007b)</w:t>
+      </w:r>
+      <w:r>
+        <w:rPr>
+          <w:rFonts w:cs="Times"/>
+          <w:lang w:eastAsia="ja-JP"/>
+        </w:rPr>
+        <w:t>.</w:t>
+      </w:r>
     </w:p>
     <w:p>
       <w:pPr>
         <w:rPr>
           <w:b/>
           <w:sz w:val="32"/>
+        </w:rPr>
+      </w:pPr>
+    </w:p>
+    <w:p>
+      <w:r>
+        <w:rPr>
+          <w:b/>
+        </w:rPr>
+        <w:t>Succession Transition</w:t>
+      </w:r>
+      <w:r>
+        <w:tab/>
+        <w:t>After 20</w:t>
+      </w:r>
+      <w:r>
+        <w:t xml:space="preserve"> years without a wildfire-triggered transi</w:t>
+      </w:r>
+      <w:r>
+        <w:t>tion, this class will begin transitioning to late development</w:t>
+      </w:r>
+      <w:r>
+        <w:t>.</w:t>
+      </w:r>
+      <w:r>
+        <w:t xml:space="preserve"> The probability of succession per time step is 0.8. At 40 years, all </w:t>
+      </w:r>
+      <w:r>
+        <w:t>stands will have</w:t>
+      </w:r>
+      <w:r>
+        <w:t xml:space="preserve"> succeeded</w:t>
+      </w:r>
+      <w:r>
+        <w:t>.</w:t>
+      </w:r>
+    </w:p>
+    <w:p/>
+    <w:p>
+      <w:pPr>
+        <w:pStyle w:val="ListParagraph"/>
+      </w:pPr>
+      <w:r>
+        <w:drawing>
+          <wp:anchor distT="0" distB="0" distL="114300" distR="114300" simplePos="0" relativeHeight="251661312" behindDoc="0" locked="0" layoutInCell="1" allowOverlap="1" wp14:anchorId="50607B75" wp14:editId="206D1A09">
+            <wp:simplePos x="0" y="0"/>
+            <wp:positionH relativeFrom="column">
+              <wp:posOffset>3017520</wp:posOffset>
+            </wp:positionH>
+            <wp:positionV relativeFrom="paragraph">
+              <wp:posOffset>71120</wp:posOffset>
+            </wp:positionV>
+            <wp:extent cx="2919095" cy="2285365"/>
+            <wp:effectExtent l="0" t="0" r="1905" b="635"/>
+            <wp:wrapSquare wrapText="bothSides"/>
+            <wp:docPr id="3" name="Picture 3"/>
+            <wp:cNvGraphicFramePr>
+              <a:graphicFrameLocks xmlns:a="http://schemas.openxmlformats.org/drawingml/2006/main" noChangeAspect="1"/>
+            </wp:cNvGraphicFramePr>
+            <a:graphic xmlns:a="http://schemas.openxmlformats.org/drawingml/2006/main">
+              <a:graphicData uri="http://schemas.openxmlformats.org/drawingml/2006/picture">
+                <pic:pic xmlns:pic="http://schemas.openxmlformats.org/drawingml/2006/picture">
+                  <pic:nvPicPr>
+                    <pic:cNvPr id="0" name="MHW_MD_0522.png"/>
+                    <pic:cNvPicPr/>
+                  </pic:nvPicPr>
+                  <pic:blipFill rotWithShape="1">
+                    <a:blip r:embed="rId8" cstate="print">
+                      <a:extLst>
+                        <a:ext uri="{28A0092B-C50C-407E-A947-70E740481C1C}">
+                          <a14:useLocalDpi xmlns:a14="http://schemas.microsoft.com/office/drawing/2010/main" val="0"/>
+                        </a:ext>
+                      </a:extLst>
+                    </a:blip>
+                    <a:srcRect l="4614" t="5244" r="7180" b="2663"/>
+                    <a:stretch/>
+                  </pic:blipFill>
+                  <pic:spPr bwMode="auto">
+                    <a:xfrm>
+                      <a:off x="0" y="0"/>
+                      <a:ext cx="2919095" cy="2285365"/>
+                    </a:xfrm>
+                    <a:prstGeom prst="rect">
+                      <a:avLst/>
+                    </a:prstGeom>
+                    <a:ln>
+                      <a:noFill/>
+                    </a:ln>
+                    <a:extLst>
+                      <a:ext uri="{53640926-AAD7-44d8-BBD7-CCE9431645EC}">
+                        <a14:shadowObscured xmlns:a14="http://schemas.microsoft.com/office/drawing/2010/main"/>
+                      </a:ext>
+                    </a:extLst>
+                  </pic:spPr>
+                </pic:pic>
+              </a:graphicData>
+            </a:graphic>
+            <wp14:sizeRelH relativeFrom="page">
+              <wp14:pctWidth>0</wp14:pctWidth>
+            </wp14:sizeRelH>
+            <wp14:sizeRelV relativeFrom="page">
+              <wp14:pctHeight>0</wp14:pctHeight>
+            </wp14:sizeRelV>
+          </wp:anchor>
+        </w:drawing>
+      </w:r>
+      <w:r>
+        <w:rPr>
+          <w:b/>
+        </w:rPr>
+        <w:t>Ultramafic</w:t>
+      </w:r>
+      <w:r>
+        <w:rPr>
+          <w:b/>
+        </w:rPr>
+        <w:t xml:space="preserve"> </w:t>
+      </w:r>
+      <w:r>
+        <w:rPr>
+          <w:b/>
+        </w:rPr>
+        <w:t>Modifier</w:t>
+      </w:r>
+      <w:r>
+        <w:tab/>
+        <w:t xml:space="preserve"> </w:t>
+      </w:r>
+      <w:r>
+        <w:t>Succession</w:t>
+      </w:r>
+      <w:r>
+        <w:t xml:space="preserve"> may be delayed. Thus, in the absence of disturbance, this class will begin transitioning to </w:t>
+      </w:r>
+      <w:r>
+        <w:t>LD</w:t>
+      </w:r>
+      <w:r>
+        <w:t xml:space="preserve"> after </w:t>
+      </w:r>
+      <w:r>
+        <w:t>3</w:t>
+      </w:r>
+      <w:r>
+        <w:t xml:space="preserve">0 years and may be delayed in the </w:t>
+      </w:r>
+      <w:r>
+        <w:t>M</w:t>
+      </w:r>
+      <w:r>
+        <w:t xml:space="preserve">D stage for as long as </w:t>
+      </w:r>
+      <w:r>
+        <w:t>80</w:t>
+      </w:r>
+      <w:r>
+        <w:t xml:space="preserve"> years. </w:t>
+      </w:r>
+      <w:r>
+        <w:t>A stand in this condition has a probability of 0.4 that it will succeed.</w:t>
+      </w:r>
+      <w:r>
+        <w:t xml:space="preserve"> </w:t>
+      </w:r>
+    </w:p>
+    <w:p/>
+    <w:p>
+      <w:r>
+        <w:rPr>
+          <w:b/>
+        </w:rPr>
+        <w:t>Wildfire Transition</w:t>
+      </w:r>
+      <w:r>
+        <w:tab/>
+      </w:r>
+      <w:r>
+        <w:t>High mortality wildfire (2.5% of fires) recycles th</w:t>
+      </w:r>
+      <w:r>
+        <w:t>e patch through the Early Devel</w:t>
+      </w:r>
+      <w:r>
+        <w:t>opment stage. Low mortality wildfire (97.5%) doe</w:t>
+      </w:r>
+      <w:r>
+        <w:t>s not effect a change in the MD</w:t>
+      </w:r>
+      <w:r>
+        <w:t xml:space="preserve"> condition.</w:t>
+      </w:r>
+    </w:p>
+    <w:p/>
+    <w:p>
+      <w:pPr>
+        <w:pStyle w:val="ListParagraph"/>
+      </w:pPr>
+      <w:r>
+        <w:rPr>
+          <w:b/>
+        </w:rPr>
+        <w:t>Ultramafic</w:t>
+      </w:r>
+      <w:r>
+        <w:rPr>
+          <w:b/>
+        </w:rPr>
+        <w:t xml:space="preserve"> </w:t>
+      </w:r>
+      <w:r>
+        <w:rPr>
+          <w:b/>
+        </w:rPr>
+        <w:t>Modifier</w:t>
+      </w:r>
+      <w:r>
+        <w:tab/>
+        <w:t xml:space="preserve"> </w:t>
+      </w:r>
+      <w:r>
+        <w:t>High mortality wildfire (</w:t>
+      </w:r>
+      <w:r>
+        <w:t>7.0</w:t>
+      </w:r>
+      <w:r>
+        <w:t>% of fires) recycles th</w:t>
+      </w:r>
+      <w:r>
+        <w:t>e patch through the Early Devel</w:t>
+      </w:r>
+      <w:r>
+        <w:t>opment stage. Low mortality wildfire (</w:t>
+      </w:r>
+      <w:r>
+        <w:t>93.0</w:t>
+      </w:r>
+      <w:r>
+        <w:t>%) doe</w:t>
+      </w:r>
+      <w:r>
+        <w:t>s not effect a change in the MD</w:t>
+      </w:r>
+      <w:r>
+        <w:t xml:space="preserve"> condition.</w:t>
+      </w:r>
+    </w:p>
+    <w:p>
+      <w:pPr>
+        <w:pStyle w:val="ListParagraph"/>
+        <w:numPr>
+          <w:ilvl w:val="0"/>
+          <w:numId w:val="0"/>
+        </w:numPr>
+        <w:pBdr>
+          <w:bottom w:val="single" w:sz="4" w:space="1" w:color="auto"/>
+        </w:pBdr>
+      </w:pPr>
+    </w:p>
+    <w:p>
+      <w:pPr>
+        <w:rPr>
+          <w:b/>
+          <w:sz w:val="32"/>
+        </w:rPr>
+      </w:pPr>
+    </w:p>
+    <w:p>
+      <w:pPr>
+        <w:rPr>
+          <w:b/>
+        </w:rPr>
+      </w:pPr>
+      <w:r>
+        <w:rPr>
+          <w:b/>
+          <w:sz w:val="28"/>
+        </w:rPr>
+        <w:t>Late</w:t>
+      </w:r>
+      <w:r>
+        <w:rPr>
+          <w:b/>
+          <w:sz w:val="28"/>
+        </w:rPr>
+        <w:t xml:space="preserve"> Development (</w:t>
+      </w:r>
+      <w:r>
+        <w:rPr>
+          <w:b/>
+          <w:sz w:val="28"/>
+        </w:rPr>
+        <w:t>L</w:t>
+      </w:r>
+      <w:r>
+        <w:rPr>
+          <w:b/>
+          <w:sz w:val="28"/>
+        </w:rPr>
+        <w:t>D</w:t>
+      </w:r>
+      <w:r>
+        <w:rPr>
+          <w:b/>
+          <w:sz w:val="28"/>
+        </w:rPr>
+        <w:t>)</w:t>
+      </w:r>
+    </w:p>
+    <w:p>
+      <w:pPr>
+        <w:rPr>
+          <w:b/>
+        </w:rPr>
+      </w:pPr>
+    </w:p>
+    <w:p>
+      <w:r>
+        <w:rPr>
+          <w:b/>
+        </w:rPr>
+        <w:t>Description</w:t>
+      </w:r>
+      <w:r>
+        <w:rPr>
+          <w:rFonts w:ascii="Times" w:hAnsi="Times" w:cs="Times"/>
+          <w:sz w:val="26"/>
+          <w:szCs w:val="26"/>
+          <w:lang w:eastAsia="ja-JP"/>
+        </w:rPr>
+        <w:t xml:space="preserve"> </w:t>
+      </w:r>
+      <w:proofErr w:type="spellStart"/>
+      <w:r>
+        <w:t>Overstory</w:t>
+      </w:r>
+      <w:proofErr w:type="spellEnd"/>
+      <w:r>
+        <w:t xml:space="preserve"> of large and very large conifers, primarily </w:t>
+      </w:r>
+      <w:r>
+        <w:rPr>
+          <w:i/>
+        </w:rPr>
+        <w:t>P. menziesii</w:t>
+      </w:r>
+      <w:r>
+        <w:t xml:space="preserve">. Canopy cover exceeds 60%. </w:t>
+      </w:r>
+      <w:r>
+        <w:rPr>
+          <w:i/>
+        </w:rPr>
+        <w:t xml:space="preserve">P. </w:t>
+      </w:r>
+      <w:proofErr w:type="spellStart"/>
+      <w:r>
+        <w:rPr>
+          <w:i/>
+        </w:rPr>
+        <w:t>lambertiana</w:t>
+      </w:r>
+      <w:proofErr w:type="spellEnd"/>
+      <w:r>
+        <w:t xml:space="preserve"> also occurs. </w:t>
+      </w:r>
+      <w:r>
+        <w:rPr>
+          <w:i/>
+        </w:rPr>
+        <w:t xml:space="preserve">L. </w:t>
+      </w:r>
+      <w:proofErr w:type="spellStart"/>
+      <w:r>
+        <w:rPr>
+          <w:i/>
+        </w:rPr>
+        <w:t>densiflorus</w:t>
+      </w:r>
+      <w:proofErr w:type="spellEnd"/>
+      <w:r>
+        <w:t xml:space="preserve"> is tolerant of both full sun and shade, and usually dominates the </w:t>
+      </w:r>
+      <w:proofErr w:type="spellStart"/>
+      <w:r>
+        <w:t>subcanopy</w:t>
+      </w:r>
+      <w:proofErr w:type="spellEnd"/>
+      <w:r>
+        <w:t xml:space="preserve"> at this stage. Co-dominance of the upper canopy with </w:t>
+      </w:r>
+      <w:r>
+        <w:rPr>
+          <w:i/>
+        </w:rPr>
+        <w:t>P. menziesii</w:t>
+      </w:r>
+      <w:r>
+        <w:t xml:space="preserve"> is uncommon but possible after extended periods without disturbance. </w:t>
+      </w:r>
+      <w:proofErr w:type="spellStart"/>
+      <w:r>
+        <w:rPr>
+          <w:i/>
+        </w:rPr>
+        <w:t>Quercus</w:t>
+      </w:r>
+      <w:proofErr w:type="spellEnd"/>
+      <w:r>
+        <w:t xml:space="preserve"> and </w:t>
+      </w:r>
+      <w:proofErr w:type="spellStart"/>
+      <w:r>
+        <w:rPr>
+          <w:i/>
+        </w:rPr>
+        <w:t>Arctostaphylos</w:t>
+      </w:r>
+      <w:proofErr w:type="spellEnd"/>
+      <w:r>
+        <w:t xml:space="preserve"> species may also be present in th</w:t>
+      </w:r>
+      <w:r>
+        <w:t>e sub-</w:t>
+      </w:r>
+      <w:r>
+        <w:t>canopy (</w:t>
+      </w:r>
+      <w:proofErr w:type="spellStart"/>
+      <w:r>
+        <w:t>Uchytil</w:t>
+      </w:r>
+      <w:proofErr w:type="spellEnd"/>
+      <w:r>
+        <w:t xml:space="preserve"> 1991</w:t>
+      </w:r>
+      <w:r>
+        <w:t xml:space="preserve">, </w:t>
+      </w:r>
+      <w:proofErr w:type="spellStart"/>
+      <w:r>
+        <w:t>LandFire</w:t>
+      </w:r>
+      <w:proofErr w:type="spellEnd"/>
+      <w:r>
+        <w:t xml:space="preserve"> 2007a</w:t>
+      </w:r>
+      <w:r>
+        <w:t>)</w:t>
+      </w:r>
+      <w:r>
+        <w:t>.</w:t>
+      </w:r>
+    </w:p>
+    <w:p>
+      <w:pPr>
+        <w:ind w:firstLine="360"/>
+        <w:rPr>
+          <w:b/>
+        </w:rPr>
+      </w:pPr>
+      <w:r>
+        <w:t xml:space="preserve">On ultramafic sites, large </w:t>
+      </w:r>
+      <w:r>
+        <w:rPr>
+          <w:i/>
+        </w:rPr>
+        <w:t xml:space="preserve">P. </w:t>
+      </w:r>
+      <w:proofErr w:type="spellStart"/>
+      <w:r>
+        <w:rPr>
+          <w:i/>
+        </w:rPr>
+        <w:t>jeffreyi</w:t>
+      </w:r>
+      <w:proofErr w:type="spellEnd"/>
+      <w:r>
+        <w:t xml:space="preserve"> are the primary conifer species. Grass savannah persists on sites experiencing low intensity fire (with </w:t>
+      </w:r>
+      <w:proofErr w:type="spellStart"/>
+      <w:r>
+        <w:rPr>
+          <w:i/>
+        </w:rPr>
+        <w:t>Festuca</w:t>
+      </w:r>
+      <w:proofErr w:type="spellEnd"/>
+      <w:r>
+        <w:rPr>
+          <w:i/>
+        </w:rPr>
+        <w:t xml:space="preserve">, </w:t>
+      </w:r>
+      <w:proofErr w:type="spellStart"/>
+      <w:r>
+        <w:rPr>
+          <w:i/>
+        </w:rPr>
+        <w:t>Achnatherum</w:t>
+      </w:r>
+      <w:proofErr w:type="spellEnd"/>
+      <w:r>
+        <w:rPr>
+          <w:i/>
+        </w:rPr>
+        <w:t xml:space="preserve">, </w:t>
+      </w:r>
+      <w:r>
+        <w:t xml:space="preserve">and </w:t>
+      </w:r>
+      <w:proofErr w:type="spellStart"/>
+      <w:r>
+        <w:rPr>
+          <w:i/>
+        </w:rPr>
+        <w:t>Danthonia</w:t>
+      </w:r>
+      <w:proofErr w:type="spellEnd"/>
+      <w:r>
+        <w:t xml:space="preserve">). Where fire is less frequent, chaparral </w:t>
+      </w:r>
+      <w:proofErr w:type="spellStart"/>
+      <w:r>
+        <w:t>shrubland</w:t>
+      </w:r>
+      <w:proofErr w:type="spellEnd"/>
+      <w:r>
+        <w:t xml:space="preserve"> develops (with </w:t>
+      </w:r>
+      <w:proofErr w:type="spellStart"/>
+      <w:r>
+        <w:rPr>
+          <w:i/>
+        </w:rPr>
+        <w:t>Arctostaphylos</w:t>
+      </w:r>
+      <w:proofErr w:type="spellEnd"/>
+      <w:r>
+        <w:rPr>
+          <w:i/>
+        </w:rPr>
+        <w:t xml:space="preserve"> </w:t>
+      </w:r>
+      <w:r>
+        <w:t>and</w:t>
+      </w:r>
+      <w:r>
+        <w:rPr>
+          <w:i/>
+        </w:rPr>
+        <w:t xml:space="preserve"> </w:t>
+      </w:r>
+      <w:proofErr w:type="spellStart"/>
+      <w:r>
+        <w:rPr>
+          <w:i/>
+        </w:rPr>
+        <w:t>Quercus</w:t>
+      </w:r>
+      <w:proofErr w:type="spellEnd"/>
+      <w:r>
+        <w:rPr>
+          <w:i/>
+        </w:rPr>
+        <w:t xml:space="preserve"> </w:t>
+      </w:r>
+      <w:proofErr w:type="spellStart"/>
+      <w:r>
+        <w:rPr>
+          <w:i/>
+        </w:rPr>
+        <w:t>breweri</w:t>
+      </w:r>
+      <w:proofErr w:type="spellEnd"/>
+      <w:r>
+        <w:t>) (</w:t>
+      </w:r>
+      <w:proofErr w:type="spellStart"/>
+      <w:r>
+        <w:t>LandFire</w:t>
+      </w:r>
+      <w:proofErr w:type="spellEnd"/>
+      <w:r>
+        <w:t xml:space="preserve"> 2007b).</w:t>
+      </w:r>
+    </w:p>
+    <w:p>
+      <w:pPr>
+        <w:rPr>
+          <w:b/>
+        </w:rPr>
+      </w:pPr>
+    </w:p>
+    <w:p>
+      <w:pPr>
+        <w:rPr>
+          <w:b/>
+          <w:bCs/>
+        </w:rPr>
+      </w:pPr>
+      <w:r>
+        <w:rPr>
+          <w:b/>
+        </w:rPr>
+        <w:t>Succession Transition</w:t>
+      </w:r>
+      <w:r>
+        <w:tab/>
+      </w:r>
+      <w:r>
+        <w:rPr>
+          <w:bCs/>
+        </w:rPr>
+        <w:t>In the absence of disturbance, this class will maintain, regardless of soil characteristics.</w:t>
+      </w:r>
+    </w:p>
+    <w:p/>
+    <w:p>
+      <w:r>
+        <w:rPr>
+          <w:b/>
+        </w:rPr>
+        <w:t>Wildfire Transition</w:t>
+      </w:r>
+      <w:r>
+        <w:tab/>
+      </w:r>
+      <w:r>
+        <w:t>High mortality wildfire (2.5% of fires) recycles th</w:t>
+      </w:r>
+      <w:r>
+        <w:t>e patch through the Early Devel</w:t>
+      </w:r>
+      <w:r>
+        <w:t>opment stage. Low mortality wildfire (97.5%) doe</w:t>
+      </w:r>
+      <w:r>
+        <w:t>s not effect a change in the MD</w:t>
+      </w:r>
+      <w:r>
+        <w:t xml:space="preserve"> condition.</w:t>
+      </w:r>
+    </w:p>
+    <w:p/>
+    <w:p>
+      <w:pPr>
+        <w:pStyle w:val="ListParagraph"/>
+        <w:pBdr>
+          <w:bottom w:val="single" w:sz="4" w:space="1" w:color="auto"/>
+        </w:pBdr>
+      </w:pPr>
+      <w:r>
+        <w:rPr>
+          <w:b/>
+        </w:rPr>
+        <w:t>Ultramafic</w:t>
+      </w:r>
+      <w:r>
+        <w:rPr>
+          <w:b/>
+        </w:rPr>
+        <w:t xml:space="preserve"> </w:t>
+      </w:r>
+      <w:r>
+        <w:rPr>
+          <w:b/>
+        </w:rPr>
+        <w:t>Modifier</w:t>
+      </w:r>
+      <w:r>
+        <w:tab/>
+        <w:t xml:space="preserve"> </w:t>
+      </w:r>
+      <w:r>
+        <w:t>High mortality wildfire (</w:t>
+      </w:r>
+      <w:r>
+        <w:t>7.0</w:t>
+      </w:r>
+      <w:r>
+        <w:t>% of fires) recycles th</w:t>
+      </w:r>
+      <w:r>
+        <w:t>e patch through the Early Devel</w:t>
+      </w:r>
+      <w:r>
+        <w:t>opment stage. Low mortality wildfire (</w:t>
+      </w:r>
+      <w:r>
+        <w:t>93.0</w:t>
+      </w:r>
+      <w:r>
+        <w:t>%) doe</w:t>
+      </w:r>
+      <w:r>
+        <w:t>s not effect a change in the MD</w:t>
+      </w:r>
+      <w:r>
+        <w:t xml:space="preserve"> condition.</w:t>
+      </w:r>
+    </w:p>
+    <w:p>
+      <w:pPr>
+        <w:pBdr>
+          <w:bottom w:val="single" w:sz="4" w:space="1" w:color="auto"/>
+        </w:pBdr>
+      </w:pPr>
+    </w:p>
+    <w:p>
+      <w:pPr>
+        <w:rPr>
+          <w:b/>
+        </w:rPr>
+      </w:pPr>
+      <w:bookmarkStart w:id="6" w:name="_GoBack"/>
+      <w:bookmarkEnd w:id="6"/>
+    </w:p>
+    <w:p>
+      <w:pPr>
+        <w:rPr>
+          <w:b/>
         </w:rPr>
       </w:pPr>
     </w:p>
@@ -3851,6 +5614,66 @@
     </w:p>
     <w:p>
       <w:pPr>
+        <w:ind w:left="720" w:hanging="720"/>
+      </w:pPr>
+      <w:proofErr w:type="spellStart"/>
+      <w:r>
+        <w:t>Uchytil</w:t>
+      </w:r>
+      <w:proofErr w:type="spellEnd"/>
+      <w:r>
+        <w:t xml:space="preserve">, Ronald J. 1991. </w:t>
+      </w:r>
+      <w:r>
+        <w:t>“</w:t>
+      </w:r>
+      <w:proofErr w:type="spellStart"/>
+      <w:r>
+        <w:rPr>
+          <w:i/>
+        </w:rPr>
+        <w:t>Pseudotsuga</w:t>
+      </w:r>
+      <w:proofErr w:type="spellEnd"/>
+      <w:r>
+        <w:rPr>
+          <w:i/>
+        </w:rPr>
+        <w:t xml:space="preserve"> menziesii var. menziesii</w:t>
+      </w:r>
+      <w:r>
+        <w:rPr>
+          <w:i/>
+        </w:rPr>
+        <w:t>”</w:t>
+      </w:r>
+      <w:r>
+        <w:t xml:space="preserve">.  </w:t>
+      </w:r>
+      <w:r>
+        <w:t>F</w:t>
+      </w:r>
+      <w:r>
+        <w:t xml:space="preserve">ire Effects Information System. </w:t>
+      </w:r>
+      <w:r>
+        <w:t>U.S. Department of Agriculture, Forest Service,  Rocky Mountain Research Station, Fire S</w:t>
+      </w:r>
+      <w:r>
+        <w:t>ciences Laboratory. &lt;</w:t>
+      </w:r>
+      <w:r>
+        <w:t>http://www.fs.fed.us/database/feis/plants/tree/psemenm/all.html</w:t>
+      </w:r>
+      <w:r>
+        <w:t>&gt;</w:t>
+      </w:r>
+      <w:r>
+        <w:t>.</w:t>
+      </w:r>
+    </w:p>
+    <w:p>
+      <w:pPr>
         <w:spacing w:line="276" w:lineRule="auto"/>
         <w:ind w:left="720" w:hanging="720"/>
         <w:rPr>
@@ -3860,6 +5683,9 @@
           <w:lang w:eastAsia="ja-JP"/>
         </w:rPr>
       </w:pPr>
+      <w:r>
+        <w:t xml:space="preserve"> </w:t>
+      </w:r>
       <w:r>
         <w:t xml:space="preserve">Van de Water, Kip M. and Safford, Hugh D. “A Summary of Fire Frequency Estimates for California Vegetation Before Euro-American Settlement.” </w:t>
       </w:r>
@@ -4054,6 +5880,28 @@
       </w:pPr>
       <w:r>
         <w:t>C = Closed (canopy)</w:t>
+      </w:r>
+    </w:p>
+  </w:comment>
+  <w:comment w:id="5" w:author="Maritza Mallek" w:date="2013-05-26T19:09:00Z" w:initials="MM">
+    <w:p>
+      <w:pPr>
+        <w:pStyle w:val="CommentText"/>
+      </w:pPr>
+      <w:r>
+        <w:rPr>
+          <w:rStyle w:val="CommentReference"/>
+        </w:rPr>
+        <w:annotationRef/>
+      </w:r>
+      <w:r>
+        <w:t>The Land</w:t>
+      </w:r>
+      <w:r>
+        <w:t>F</w:t>
+      </w:r>
+      <w:r>
+        <w:t>ire model provides for low mortality disturbance from herbivory and fire, which maintain a given patch in the ED class. Because we do not recognize low severity fire in the ED stage, I have incorporated two disturbance probabilities - one that happens at the rate provided for ”high severity” fire in Landfire, and one that happens at the rate provided for ”low severity”. This way the transition probability can simply be written as time since last disturbance.</w:t>
       </w:r>
     </w:p>
   </w:comment>

</xml_diff>